<commit_message>
git remote add origin https link of github repository
</commit_message>
<xml_diff>
--- a/commands.docx
+++ b/commands.docx
@@ -8,12 +8,28 @@
           <w:lang w:val="en-US"/>
         </w:rPr>
       </w:pPr>
-      <w:r>
-        <w:rPr>
-          <w:lang w:val="en-US"/>
-        </w:rPr>
-        <w:t>Github command -revison</w:t>
-      </w:r>
+      <w:proofErr w:type="spellStart"/>
+      <w:r>
+        <w:rPr>
+          <w:lang w:val="en-US"/>
+        </w:rPr>
+        <w:t>Github</w:t>
+      </w:r>
+      <w:proofErr w:type="spellEnd"/>
+      <w:r>
+        <w:rPr>
+          <w:lang w:val="en-US"/>
+        </w:rPr>
+        <w:t xml:space="preserve"> command -</w:t>
+      </w:r>
+      <w:proofErr w:type="spellStart"/>
+      <w:r>
+        <w:rPr>
+          <w:lang w:val="en-US"/>
+        </w:rPr>
+        <w:t>revison</w:t>
+      </w:r>
+      <w:proofErr w:type="spellEnd"/>
     </w:p>
     <w:p>
       <w:pPr>
@@ -87,8 +103,16 @@
         <w:rPr>
           <w:lang w:val="en-US"/>
         </w:rPr>
-        <w:t>Git init</w:t>
-      </w:r>
+        <w:t xml:space="preserve">Git </w:t>
+      </w:r>
+      <w:proofErr w:type="spellStart"/>
+      <w:r>
+        <w:rPr>
+          <w:lang w:val="en-US"/>
+        </w:rPr>
+        <w:t>init</w:t>
+      </w:r>
+      <w:proofErr w:type="spellEnd"/>
     </w:p>
     <w:p>
       <w:pPr>
@@ -204,7 +228,21 @@
         <w:rPr>
           <w:lang w:val="en-US"/>
         </w:rPr>
-        <w:t>Git remote set-url origin</w:t>
+        <w:t>Git remote set-</w:t>
+      </w:r>
+      <w:proofErr w:type="spellStart"/>
+      <w:r>
+        <w:rPr>
+          <w:lang w:val="en-US"/>
+        </w:rPr>
+        <w:t>url</w:t>
+      </w:r>
+      <w:proofErr w:type="spellEnd"/>
+      <w:r>
+        <w:rPr>
+          <w:lang w:val="en-US"/>
+        </w:rPr>
+        <w:t xml:space="preserve"> origin</w:t>
       </w:r>
     </w:p>
     <w:p>
@@ -278,11 +316,23 @@
           <w:lang w:val="en-US"/>
         </w:rPr>
       </w:pPr>
+      <w:proofErr w:type="spellStart"/>
       <w:r>
         <w:rPr>
           <w:lang w:val="en-US"/>
         </w:rPr>
         <w:t>cd,mv,rm</w:t>
+      </w:r>
+      <w:proofErr w:type="spellEnd"/>
+    </w:p>
+    <w:p>
+      <w:pPr>
+        <w:rPr>
+          <w:lang w:val="en-US"/>
+        </w:rPr>
+      </w:pPr>
+      <w:r>
+        <w:t>$ git remote add origin https://github.com/ymjfakruddin/Learning_git.git</w:t>
       </w:r>
     </w:p>
     <w:sectPr>
@@ -699,7 +749,6 @@
   <w:style w:type="character" w:default="1" w:styleId="DefaultParagraphFont">
     <w:name w:val="Default Paragraph Font"/>
     <w:uiPriority w:val="1"/>
-    <w:semiHidden/>
     <w:unhideWhenUsed/>
   </w:style>
   <w:style w:type="table" w:default="1" w:styleId="TableNormal">

</xml_diff>

<commit_message>
Added the git Help Command
</commit_message>
<xml_diff>
--- a/commands.docx
+++ b/commands.docx
@@ -8,28 +8,12 @@
           <w:lang w:val="en-US"/>
         </w:rPr>
       </w:pPr>
-      <w:proofErr w:type="spellStart"/>
-      <w:r>
-        <w:rPr>
-          <w:lang w:val="en-US"/>
-        </w:rPr>
-        <w:t>Github</w:t>
-      </w:r>
-      <w:proofErr w:type="spellEnd"/>
-      <w:r>
-        <w:rPr>
-          <w:lang w:val="en-US"/>
-        </w:rPr>
-        <w:t xml:space="preserve"> command -</w:t>
-      </w:r>
-      <w:proofErr w:type="spellStart"/>
-      <w:r>
-        <w:rPr>
-          <w:lang w:val="en-US"/>
-        </w:rPr>
-        <w:t>revison</w:t>
-      </w:r>
-      <w:proofErr w:type="spellEnd"/>
+      <w:r>
+        <w:rPr>
+          <w:lang w:val="en-US"/>
+        </w:rPr>
+        <w:t>Github command -revison</w:t>
+      </w:r>
     </w:p>
     <w:p>
       <w:pPr>
@@ -103,16 +87,8 @@
         <w:rPr>
           <w:lang w:val="en-US"/>
         </w:rPr>
-        <w:t xml:space="preserve">Git </w:t>
-      </w:r>
-      <w:proofErr w:type="spellStart"/>
-      <w:r>
-        <w:rPr>
-          <w:lang w:val="en-US"/>
-        </w:rPr>
-        <w:t>init</w:t>
-      </w:r>
-      <w:proofErr w:type="spellEnd"/>
+        <w:t>Git init</w:t>
+      </w:r>
     </w:p>
     <w:p>
       <w:pPr>
@@ -228,21 +204,7 @@
         <w:rPr>
           <w:lang w:val="en-US"/>
         </w:rPr>
-        <w:t>Git remote set-</w:t>
-      </w:r>
-      <w:proofErr w:type="spellStart"/>
-      <w:r>
-        <w:rPr>
-          <w:lang w:val="en-US"/>
-        </w:rPr>
-        <w:t>url</w:t>
-      </w:r>
-      <w:proofErr w:type="spellEnd"/>
-      <w:r>
-        <w:rPr>
-          <w:lang w:val="en-US"/>
-        </w:rPr>
-        <w:t xml:space="preserve"> origin</w:t>
+        <w:t>Git remote set-url origin</w:t>
       </w:r>
     </w:p>
     <w:p>
@@ -316,24 +278,52 @@
           <w:lang w:val="en-US"/>
         </w:rPr>
       </w:pPr>
-      <w:proofErr w:type="spellStart"/>
       <w:r>
         <w:rPr>
           <w:lang w:val="en-US"/>
         </w:rPr>
         <w:t>cd,mv,rm</w:t>
       </w:r>
-      <w:proofErr w:type="spellEnd"/>
-    </w:p>
-    <w:p>
-      <w:pPr>
-        <w:rPr>
-          <w:lang w:val="en-US"/>
-        </w:rPr>
-      </w:pPr>
-      <w:r>
-        <w:t>$ git remote add origin https://github.com/ymjfakruddin/Learning_git.git</w:t>
-      </w:r>
+    </w:p>
+    <w:p>
+      <w:r>
+        <w:t xml:space="preserve">$ git remote add origin </w:t>
+      </w:r>
+      <w:hyperlink r:id="rId4" w:history="1">
+        <w:r>
+          <w:rPr>
+            <w:rStyle w:val="Hyperlink"/>
+          </w:rPr>
+          <w:t>https://github.com/ymjfakruddin/Learning_git.git</w:t>
+        </w:r>
+      </w:hyperlink>
+    </w:p>
+    <w:p>
+      <w:r>
+        <w:t>mkdir</w:t>
+      </w:r>
+    </w:p>
+    <w:p>
+      <w:r>
+        <w:t>git help command</w:t>
+      </w:r>
+    </w:p>
+    <w:p>
+      <w:r>
+        <w:t>git help –all</w:t>
+      </w:r>
+    </w:p>
+    <w:p>
+      <w:r>
+        <w:t>git commad name  -help</w:t>
+      </w:r>
+    </w:p>
+    <w:p>
+      <w:pPr>
+        <w:rPr>
+          <w:lang w:val="en-US"/>
+        </w:rPr>
+      </w:pPr>
     </w:p>
     <w:sectPr>
       <w:pgSz w:w="11906" w:h="16838"/>
@@ -772,6 +762,29 @@
     <w:semiHidden/>
     <w:unhideWhenUsed/>
   </w:style>
+  <w:style w:type="character" w:styleId="Hyperlink">
+    <w:name w:val="Hyperlink"/>
+    <w:basedOn w:val="DefaultParagraphFont"/>
+    <w:uiPriority w:val="99"/>
+    <w:unhideWhenUsed/>
+    <w:rsid w:val="00C32913"/>
+    <w:rPr>
+      <w:color w:val="0563C1" w:themeColor="hyperlink"/>
+      <w:u w:val="single"/>
+    </w:rPr>
+  </w:style>
+  <w:style w:type="character" w:styleId="UnresolvedMention">
+    <w:name w:val="Unresolved Mention"/>
+    <w:basedOn w:val="DefaultParagraphFont"/>
+    <w:uiPriority w:val="99"/>
+    <w:semiHidden/>
+    <w:unhideWhenUsed/>
+    <w:rsid w:val="00C32913"/>
+    <w:rPr>
+      <w:color w:val="605E5C"/>
+      <w:shd w:val="clear" w:color="auto" w:fill="E1DFDD"/>
+    </w:rPr>
+  </w:style>
 </w:styles>
 </file>
 

</xml_diff>